<commit_message>
new word template, used AI
</commit_message>
<xml_diff>
--- a/resume_template.docx
+++ b/resume_template.docx
@@ -323,71 +323,6 @@
     </w:p>
     <w:p>
       <w:pPr>
-        <w:tabs>
-          <w:tab w:val="right" w:pos="10545"/>
-        </w:tabs>
-        <w:spacing w:after="24" w:line="259" w:lineRule="auto"/>
-        <w:ind w:left="-15" w:right="-15" w:firstLine="0"/>
-        <w:jc w:val="left"/>
-      </w:pPr>
-      <w:r>
-        <w:rPr>
-          <w:b/>
-          <w:color w:val="414141"/>
-          <w:sz w:val="20"/>
-        </w:rPr>
-        <w:t>{{COMPANY}}</w:t>
-      </w:r>
-      <w:r>
-        <w:rPr>
-          <w:b/>
-          <w:color w:val="414141"/>
-          <w:sz w:val="20"/>
-        </w:rPr>
-        <w:tab/>
-      </w:r>
-      <w:r>
-        <w:rPr>
-          <w:i/>
-          <w:color w:val="131A28"/>
-        </w:rPr>
-        <w:t>{{ExpPlace}}</w:t>
-      </w:r>
-    </w:p>
-    <w:p>
-      <w:pPr>
-        <w:tabs>
-          <w:tab w:val="right" w:pos="10545"/>
-        </w:tabs>
-        <w:spacing w:after="63" w:line="259" w:lineRule="auto"/>
-        <w:ind w:left="-15" w:right="-15" w:firstLine="0"/>
-        <w:jc w:val="left"/>
-      </w:pPr>
-      <w:r>
-        <w:rPr>
-          <w:color w:val="5D5D5D"/>
-          <w:szCs w:val="18"/>
-        </w:rPr>
-        <w:t>{{JOBTITLE}}</w:t>
-      </w:r>
-      <w:r>
-        <w:rPr>
-          <w:color w:val="5D5D5D"/>
-          <w:sz w:val="16"/>
-        </w:rPr>
-        <w:tab/>
-      </w:r>
-      <w:r>
-        <w:rPr>
-          <w:i/>
-          <w:color w:val="5D5D5D"/>
-          <w:szCs w:val="24"/>
-        </w:rPr>
-        <w:t>{{ExpDuration}}</w:t>
-      </w:r>
-    </w:p>
-    <w:p>
-      <w:pPr>
         <w:spacing w:after="142"/>
         <w:ind w:left="0" w:firstLine="0"/>
         <w:jc w:val="left"/>
@@ -401,7 +336,142 @@
           <w:sz w:val="20"/>
           <w:szCs w:val="20"/>
         </w:rPr>
-        <w:t>{{job description}}</w:t>
+        <w:t xml:space="preserve">[Experience Loop Start] </w:t>
+      </w:r>
+    </w:p>
+    <w:p>
+      <w:pPr>
+        <w:pStyle w:val="ListParagraph"/>
+        <w:numPr>
+          <w:ilvl w:val="0"/>
+          <w:numId w:val="7"/>
+        </w:numPr>
+        <w:spacing w:after="142"/>
+        <w:jc w:val="left"/>
+        <w:rPr>
+          <w:sz w:val="20"/>
+          <w:szCs w:val="20"/>
+        </w:rPr>
+      </w:pPr>
+      <w:r>
+        <w:rPr>
+          <w:sz w:val="20"/>
+          <w:szCs w:val="20"/>
+        </w:rPr>
+        <w:t xml:space="preserve">[Experience {#}] </w:t>
+      </w:r>
+    </w:p>
+    <w:p>
+      <w:pPr>
+        <w:pStyle w:val="ListParagraph"/>
+        <w:numPr>
+          <w:ilvl w:val="0"/>
+          <w:numId w:val="7"/>
+        </w:numPr>
+        <w:spacing w:after="142"/>
+        <w:jc w:val="left"/>
+        <w:rPr>
+          <w:sz w:val="20"/>
+          <w:szCs w:val="20"/>
+        </w:rPr>
+      </w:pPr>
+      <w:r>
+        <w:rPr>
+          <w:sz w:val="20"/>
+          <w:szCs w:val="20"/>
+        </w:rPr>
+        <w:t xml:space="preserve">[Start Date {#}] - [End Date {#}] </w:t>
+      </w:r>
+    </w:p>
+    <w:p>
+      <w:pPr>
+        <w:pStyle w:val="ListParagraph"/>
+        <w:numPr>
+          <w:ilvl w:val="0"/>
+          <w:numId w:val="7"/>
+        </w:numPr>
+        <w:spacing w:after="142"/>
+        <w:jc w:val="left"/>
+        <w:rPr>
+          <w:sz w:val="20"/>
+          <w:szCs w:val="20"/>
+        </w:rPr>
+      </w:pPr>
+      <w:r>
+        <w:rPr>
+          <w:sz w:val="20"/>
+          <w:szCs w:val="20"/>
+        </w:rPr>
+        <w:t xml:space="preserve">Company: [Company Name {#}] </w:t>
+      </w:r>
+    </w:p>
+    <w:p>
+      <w:pPr>
+        <w:pStyle w:val="ListParagraph"/>
+        <w:numPr>
+          <w:ilvl w:val="0"/>
+          <w:numId w:val="7"/>
+        </w:numPr>
+        <w:spacing w:after="142"/>
+        <w:jc w:val="left"/>
+        <w:rPr>
+          <w:sz w:val="20"/>
+          <w:szCs w:val="20"/>
+        </w:rPr>
+      </w:pPr>
+      <w:r>
+        <w:rPr>
+          <w:sz w:val="20"/>
+          <w:szCs w:val="20"/>
+        </w:rPr>
+        <w:t xml:space="preserve">Job Title: [Job Title {#}] </w:t>
+      </w:r>
+    </w:p>
+    <w:p>
+      <w:pPr>
+        <w:pStyle w:val="ListParagraph"/>
+        <w:numPr>
+          <w:ilvl w:val="0"/>
+          <w:numId w:val="7"/>
+        </w:numPr>
+        <w:spacing w:after="142"/>
+        <w:jc w:val="left"/>
+        <w:rPr>
+          <w:sz w:val="20"/>
+          <w:szCs w:val="20"/>
+        </w:rPr>
+      </w:pPr>
+      <w:r>
+        <w:rPr>
+          <w:sz w:val="20"/>
+          <w:szCs w:val="20"/>
+        </w:rPr>
+        <w:t xml:space="preserve">Description: [Description {#}] </w:t>
+      </w:r>
+    </w:p>
+    <w:p>
+      <w:pPr>
+        <w:spacing w:after="142"/>
+        <w:ind w:left="0" w:firstLine="0"/>
+        <w:jc w:val="left"/>
+        <w:rPr>
+          <w:sz w:val="20"/>
+          <w:szCs w:val="20"/>
+        </w:rPr>
+      </w:pPr>
+      <w:r>
+        <w:rPr>
+          <w:sz w:val="20"/>
+          <w:szCs w:val="20"/>
+        </w:rPr>
+        <w:t>[</w:t>
+      </w:r>
+      <w:r>
+        <w:rPr>
+          <w:sz w:val="20"/>
+          <w:szCs w:val="20"/>
+        </w:rPr>
+        <w:t>Experience Loop End]</w:t>
       </w:r>
     </w:p>
     <w:p>
@@ -1193,6 +1263,119 @@
     </w:lvl>
   </w:abstractNum>
   <w:abstractNum w:abstractNumId="1" w15:restartNumberingAfterBreak="0">
+    <w:nsid w:val="24904FE9"/>
+    <w:multiLevelType w:val="hybridMultilevel"/>
+    <w:tmpl w:val="D9A2BB1E"/>
+    <w:lvl w:ilvl="0" w:tplc="40090001">
+      <w:start w:val="1"/>
+      <w:numFmt w:val="bullet"/>
+      <w:lvlText w:val=""/>
+      <w:lvlJc w:val="left"/>
+      <w:pPr>
+        <w:ind w:left="720" w:hanging="360"/>
+      </w:pPr>
+      <w:rPr>
+        <w:rFonts w:ascii="Symbol" w:hAnsi="Symbol" w:hint="default"/>
+      </w:rPr>
+    </w:lvl>
+    <w:lvl w:ilvl="1" w:tplc="40090003" w:tentative="1">
+      <w:start w:val="1"/>
+      <w:numFmt w:val="bullet"/>
+      <w:lvlText w:val="o"/>
+      <w:lvlJc w:val="left"/>
+      <w:pPr>
+        <w:ind w:left="1440" w:hanging="360"/>
+      </w:pPr>
+      <w:rPr>
+        <w:rFonts w:ascii="Courier New" w:hAnsi="Courier New" w:cs="Courier New" w:hint="default"/>
+      </w:rPr>
+    </w:lvl>
+    <w:lvl w:ilvl="2" w:tplc="40090005" w:tentative="1">
+      <w:start w:val="1"/>
+      <w:numFmt w:val="bullet"/>
+      <w:lvlText w:val=""/>
+      <w:lvlJc w:val="left"/>
+      <w:pPr>
+        <w:ind w:left="2160" w:hanging="360"/>
+      </w:pPr>
+      <w:rPr>
+        <w:rFonts w:ascii="Wingdings" w:hAnsi="Wingdings" w:hint="default"/>
+      </w:rPr>
+    </w:lvl>
+    <w:lvl w:ilvl="3" w:tplc="40090001" w:tentative="1">
+      <w:start w:val="1"/>
+      <w:numFmt w:val="bullet"/>
+      <w:lvlText w:val=""/>
+      <w:lvlJc w:val="left"/>
+      <w:pPr>
+        <w:ind w:left="2880" w:hanging="360"/>
+      </w:pPr>
+      <w:rPr>
+        <w:rFonts w:ascii="Symbol" w:hAnsi="Symbol" w:hint="default"/>
+      </w:rPr>
+    </w:lvl>
+    <w:lvl w:ilvl="4" w:tplc="40090003" w:tentative="1">
+      <w:start w:val="1"/>
+      <w:numFmt w:val="bullet"/>
+      <w:lvlText w:val="o"/>
+      <w:lvlJc w:val="left"/>
+      <w:pPr>
+        <w:ind w:left="3600" w:hanging="360"/>
+      </w:pPr>
+      <w:rPr>
+        <w:rFonts w:ascii="Courier New" w:hAnsi="Courier New" w:cs="Courier New" w:hint="default"/>
+      </w:rPr>
+    </w:lvl>
+    <w:lvl w:ilvl="5" w:tplc="40090005" w:tentative="1">
+      <w:start w:val="1"/>
+      <w:numFmt w:val="bullet"/>
+      <w:lvlText w:val=""/>
+      <w:lvlJc w:val="left"/>
+      <w:pPr>
+        <w:ind w:left="4320" w:hanging="360"/>
+      </w:pPr>
+      <w:rPr>
+        <w:rFonts w:ascii="Wingdings" w:hAnsi="Wingdings" w:hint="default"/>
+      </w:rPr>
+    </w:lvl>
+    <w:lvl w:ilvl="6" w:tplc="40090001" w:tentative="1">
+      <w:start w:val="1"/>
+      <w:numFmt w:val="bullet"/>
+      <w:lvlText w:val=""/>
+      <w:lvlJc w:val="left"/>
+      <w:pPr>
+        <w:ind w:left="5040" w:hanging="360"/>
+      </w:pPr>
+      <w:rPr>
+        <w:rFonts w:ascii="Symbol" w:hAnsi="Symbol" w:hint="default"/>
+      </w:rPr>
+    </w:lvl>
+    <w:lvl w:ilvl="7" w:tplc="40090003" w:tentative="1">
+      <w:start w:val="1"/>
+      <w:numFmt w:val="bullet"/>
+      <w:lvlText w:val="o"/>
+      <w:lvlJc w:val="left"/>
+      <w:pPr>
+        <w:ind w:left="5760" w:hanging="360"/>
+      </w:pPr>
+      <w:rPr>
+        <w:rFonts w:ascii="Courier New" w:hAnsi="Courier New" w:cs="Courier New" w:hint="default"/>
+      </w:rPr>
+    </w:lvl>
+    <w:lvl w:ilvl="8" w:tplc="40090005" w:tentative="1">
+      <w:start w:val="1"/>
+      <w:numFmt w:val="bullet"/>
+      <w:lvlText w:val=""/>
+      <w:lvlJc w:val="left"/>
+      <w:pPr>
+        <w:ind w:left="6480" w:hanging="360"/>
+      </w:pPr>
+      <w:rPr>
+        <w:rFonts w:ascii="Wingdings" w:hAnsi="Wingdings" w:hint="default"/>
+      </w:rPr>
+    </w:lvl>
+  </w:abstractNum>
+  <w:abstractNum w:abstractNumId="2" w15:restartNumberingAfterBreak="0">
     <w:nsid w:val="334B109E"/>
     <w:multiLevelType w:val="hybridMultilevel"/>
     <w:tmpl w:val="5B66B3BC"/>
@@ -1404,7 +1587,7 @@
       </w:rPr>
     </w:lvl>
   </w:abstractNum>
-  <w:abstractNum w:abstractNumId="2" w15:restartNumberingAfterBreak="0">
+  <w:abstractNum w:abstractNumId="3" w15:restartNumberingAfterBreak="0">
     <w:nsid w:val="3AB73B4E"/>
     <w:multiLevelType w:val="hybridMultilevel"/>
     <w:tmpl w:val="DD209272"/>
@@ -1517,7 +1700,7 @@
       </w:rPr>
     </w:lvl>
   </w:abstractNum>
-  <w:abstractNum w:abstractNumId="3" w15:restartNumberingAfterBreak="0">
+  <w:abstractNum w:abstractNumId="4" w15:restartNumberingAfterBreak="0">
     <w:nsid w:val="530F292E"/>
     <w:multiLevelType w:val="hybridMultilevel"/>
     <w:tmpl w:val="28EC59B2"/>
@@ -1630,7 +1813,7 @@
       </w:rPr>
     </w:lvl>
   </w:abstractNum>
-  <w:abstractNum w:abstractNumId="4" w15:restartNumberingAfterBreak="0">
+  <w:abstractNum w:abstractNumId="5" w15:restartNumberingAfterBreak="0">
     <w:nsid w:val="59CB7A56"/>
     <w:multiLevelType w:val="hybridMultilevel"/>
     <w:tmpl w:val="3168E768"/>
@@ -1743,7 +1926,7 @@
       </w:rPr>
     </w:lvl>
   </w:abstractNum>
-  <w:abstractNum w:abstractNumId="5" w15:restartNumberingAfterBreak="0">
+  <w:abstractNum w:abstractNumId="6" w15:restartNumberingAfterBreak="0">
     <w:nsid w:val="63050B69"/>
     <w:multiLevelType w:val="hybridMultilevel"/>
     <w:tmpl w:val="C1AC5C7C"/>
@@ -1857,22 +2040,25 @@
     </w:lvl>
   </w:abstractNum>
   <w:num w:numId="1" w16cid:durableId="1835684360">
-    <w:abstractNumId w:val="1"/>
+    <w:abstractNumId w:val="2"/>
   </w:num>
   <w:num w:numId="2" w16cid:durableId="614676565">
     <w:abstractNumId w:val="0"/>
   </w:num>
   <w:num w:numId="3" w16cid:durableId="516190034">
+    <w:abstractNumId w:val="5"/>
+  </w:num>
+  <w:num w:numId="4" w16cid:durableId="1442918461">
     <w:abstractNumId w:val="4"/>
   </w:num>
-  <w:num w:numId="4" w16cid:durableId="1442918461">
+  <w:num w:numId="5" w16cid:durableId="883374626">
+    <w:abstractNumId w:val="6"/>
+  </w:num>
+  <w:num w:numId="6" w16cid:durableId="1382436747">
     <w:abstractNumId w:val="3"/>
   </w:num>
-  <w:num w:numId="5" w16cid:durableId="883374626">
-    <w:abstractNumId w:val="5"/>
-  </w:num>
-  <w:num w:numId="6" w16cid:durableId="1382436747">
-    <w:abstractNumId w:val="2"/>
+  <w:num w:numId="7" w16cid:durableId="801268496">
+    <w:abstractNumId w:val="1"/>
   </w:num>
 </w:numbering>
 </file>

</xml_diff>